<commit_message>
Menambahkan gambar diagram system
</commit_message>
<xml_diff>
--- a/Terjemahan_prosiding_item-based_hybrid_similarity.docx
+++ b/Terjemahan_prosiding_item-based_hybrid_similarity.docx
@@ -284,7 +284,7 @@
       <w:r>
         <w:rPr>
           <w:noProof/>
-          <w:lang w:eastAsia="id-ID"/>
+          <w:lang w:val="en-US"/>
         </w:rPr>
         <w:drawing>
           <wp:inline distT="0" distB="0" distL="0" distR="0" wp14:anchorId="5AD287C4" wp14:editId="38053B4D">
@@ -403,7 +403,7 @@
       <w:r>
         <w:rPr>
           <w:noProof/>
-          <w:lang w:eastAsia="id-ID"/>
+          <w:lang w:val="en-US"/>
         </w:rPr>
         <w:drawing>
           <wp:inline distT="0" distB="0" distL="0" distR="0" wp14:anchorId="0156F057" wp14:editId="0ED0B400">
@@ -483,7 +483,7 @@
       <w:r>
         <w:rPr>
           <w:noProof/>
-          <w:lang w:eastAsia="id-ID"/>
+          <w:lang w:val="en-US"/>
         </w:rPr>
         <w:drawing>
           <wp:inline distT="0" distB="0" distL="0" distR="0" wp14:anchorId="30F09812" wp14:editId="0E42C3FB">
@@ -632,7 +632,7 @@
       <w:r>
         <w:rPr>
           <w:noProof/>
-          <w:lang w:eastAsia="id-ID"/>
+          <w:lang w:val="en-US"/>
         </w:rPr>
         <w:drawing>
           <wp:inline distT="0" distB="0" distL="0" distR="0" wp14:anchorId="25877C92" wp14:editId="2AB9804B">
@@ -703,7 +703,7 @@
       <w:r>
         <w:rPr>
           <w:noProof/>
-          <w:lang w:eastAsia="id-ID"/>
+          <w:lang w:val="en-US"/>
         </w:rPr>
         <w:drawing>
           <wp:inline distT="0" distB="0" distL="0" distR="0" wp14:anchorId="0F5ECB6D" wp14:editId="63631B99">
@@ -794,7 +794,7 @@
       <w:r>
         <w:rPr>
           <w:noProof/>
-          <w:lang w:eastAsia="id-ID"/>
+          <w:lang w:val="en-US"/>
         </w:rPr>
         <w:drawing>
           <wp:inline distT="0" distB="0" distL="0" distR="0" wp14:anchorId="6C67B865" wp14:editId="1D265355">
@@ -910,7 +910,7 @@
       <w:r>
         <w:rPr>
           <w:noProof/>
-          <w:lang w:eastAsia="id-ID"/>
+          <w:lang w:val="en-US"/>
         </w:rPr>
         <w:drawing>
           <wp:inline distT="0" distB="0" distL="0" distR="0" wp14:anchorId="099C4279" wp14:editId="1E0E1829">
@@ -965,7 +965,25 @@
           <w:sz w:val="24"/>
           <w:szCs w:val="24"/>
         </w:rPr>
-        <w:t>Di mana Pu, t berarti prediksi untuk pengguna u pada item t berdasarkan pada penyaringan kolaboratif berbasis item; RSim (t, k) berarti kesamaan item yang dinilai bersama antara item t dan k; Sim (At, k) menunjukkan kesamaan atribut-item antara item t dan k; Ru, k adalah peringkat pengguna pada item k; adalah peringkat rata-rata pada item t dan k masing-masing, n adalah total tetangga item t; Dari (3), kami menggunakan item kesamaan RSim (t, k) dan kesamaan item-atribut Sim (At, k) untuk meningkatkan akurasi prediksi. Hasilnya adalah peringkat preferensi pengguna yang menyediakan item target dan dapat merekomendasikan item kepada pengguna.</w:t>
+        <w:t>Di mana Pu, t berarti prediksi untuk pengguna u pada item t berdasarkan pada penyaringan kolaboratif berbasis item; RSim (t, k) berarti kesamaan item yang dinilai bersama antara item t dan k; Sim (At, k) menunjukkan kesamaan atribut-item antara item t da</w:t>
+      </w:r>
+      <w:r>
+        <w:rPr>
+          <w:rFonts w:ascii="Times New Roman" w:hAnsi="Times New Roman" w:cs="Times New Roman"/>
+          <w:sz w:val="24"/>
+          <w:szCs w:val="24"/>
+        </w:rPr>
+        <w:t>n k; Ru,</w:t>
+      </w:r>
+      <w:bookmarkStart w:id="0" w:name="_GoBack"/>
+      <w:bookmarkEnd w:id="0"/>
+      <w:r>
+        <w:rPr>
+          <w:rFonts w:ascii="Times New Roman" w:hAnsi="Times New Roman" w:cs="Times New Roman"/>
+          <w:sz w:val="24"/>
+          <w:szCs w:val="24"/>
+        </w:rPr>
+        <w:t>k adalah peringkat pengguna pada item k; adalah peringkat rata-rata pada item t dan k masing-masing, n adalah total tetangga item t; Dari (3), kami menggunakan item kesamaan RSim (t, k) dan kesamaan item-atribut Sim (At, k) untuk meningkatkan akurasi prediksi. Hasilnya adalah peringkat preferensi pengguna yang menyediakan item target dan dapat merekomendasikan item kepada pengguna.</w:t>
       </w:r>
     </w:p>
     <w:p>
@@ -1061,7 +1079,7 @@
       <w:r>
         <w:rPr>
           <w:noProof/>
-          <w:lang w:eastAsia="id-ID"/>
+          <w:lang w:val="en-US"/>
         </w:rPr>
         <w:drawing>
           <wp:inline distT="0" distB="0" distL="0" distR="0" wp14:anchorId="508D660B" wp14:editId="6384DE87">
@@ -1175,11 +1193,10 @@
           <w:szCs w:val="24"/>
         </w:rPr>
       </w:pPr>
-      <w:bookmarkStart w:id="0" w:name="_GoBack"/>
       <w:r>
         <w:rPr>
           <w:noProof/>
-          <w:lang w:eastAsia="id-ID"/>
+          <w:lang w:val="en-US"/>
         </w:rPr>
         <w:drawing>
           <wp:inline distT="0" distB="0" distL="0" distR="0" wp14:anchorId="023184DE" wp14:editId="4DE9A216">
@@ -1217,7 +1234,6 @@
           </wp:inline>
         </w:drawing>
       </w:r>
-      <w:bookmarkEnd w:id="0"/>
     </w:p>
     <w:p>
       <w:pPr>
@@ -1232,7 +1248,7 @@
       <w:r>
         <w:rPr>
           <w:noProof/>
-          <w:lang w:eastAsia="id-ID"/>
+          <w:lang w:val="en-US"/>
         </w:rPr>
         <w:lastRenderedPageBreak/>
         <w:drawing>
@@ -1413,7 +1429,7 @@
       <w:r>
         <w:rPr>
           <w:noProof/>
-          <w:lang w:eastAsia="id-ID"/>
+          <w:lang w:val="en-US"/>
         </w:rPr>
         <w:drawing>
           <wp:inline distT="0" distB="0" distL="0" distR="0" wp14:anchorId="3EE69497" wp14:editId="2D5A662A">

</xml_diff>